<commit_message>
dokumentaatio + POST:n viilaamista
</commit_message>
<xml_diff>
--- a/backend/Tietokantarakenne.docx
+++ b/backend/Tietokantarakenne.docx
@@ -190,11 +190,9 @@
             <w:pPr>
               <w:spacing w:before="120" w:after="120"/>
             </w:pPr>
-            <w:proofErr w:type="spellStart"/>
             <w:r>
               <w:t>ilmId</w:t>
             </w:r>
-            <w:proofErr w:type="spellEnd"/>
           </w:p>
         </w:tc>
         <w:tc>
@@ -211,19 +209,9 @@
             <w:pPr>
               <w:spacing w:before="120" w:after="120"/>
             </w:pPr>
-            <w:proofErr w:type="spellStart"/>
-            <w:r>
-              <w:t>int</w:t>
-            </w:r>
-            <w:proofErr w:type="spellEnd"/>
-            <w:r>
-              <w:t xml:space="preserve">(11), perusavain, auto </w:t>
-            </w:r>
-            <w:proofErr w:type="spellStart"/>
-            <w:r>
-              <w:t>increment</w:t>
-            </w:r>
-            <w:proofErr w:type="spellEnd"/>
+            <w:r>
+              <w:t>int(11), perusavain, auto increment</w:t>
+            </w:r>
           </w:p>
         </w:tc>
         <w:tc>
@@ -277,11 +265,9 @@
             <w:pPr>
               <w:spacing w:before="120" w:after="120"/>
             </w:pPr>
-            <w:proofErr w:type="spellStart"/>
             <w:r>
               <w:t>ilmJattaja</w:t>
             </w:r>
-            <w:proofErr w:type="spellEnd"/>
           </w:p>
         </w:tc>
         <w:tc>
@@ -298,13 +284,8 @@
             <w:pPr>
               <w:spacing w:before="120" w:after="120"/>
             </w:pPr>
-            <w:proofErr w:type="spellStart"/>
-            <w:r>
-              <w:t>varchar</w:t>
-            </w:r>
-            <w:proofErr w:type="spellEnd"/>
-            <w:r>
-              <w:t>(50)</w:t>
+            <w:r>
+              <w:t>varchar(50)</w:t>
             </w:r>
           </w:p>
         </w:tc>
@@ -359,11 +340,9 @@
             <w:pPr>
               <w:spacing w:before="120" w:after="120"/>
             </w:pPr>
-            <w:proofErr w:type="spellStart"/>
             <w:r>
               <w:t>ilmJatetetty</w:t>
             </w:r>
-            <w:proofErr w:type="spellEnd"/>
           </w:p>
         </w:tc>
         <w:tc>
@@ -380,11 +359,9 @@
             <w:pPr>
               <w:spacing w:before="120" w:after="120"/>
             </w:pPr>
-            <w:proofErr w:type="spellStart"/>
             <w:r>
               <w:t>datetime</w:t>
             </w:r>
-            <w:proofErr w:type="spellEnd"/>
           </w:p>
         </w:tc>
         <w:tc>
@@ -438,11 +415,9 @@
             <w:pPr>
               <w:spacing w:before="120" w:after="120"/>
             </w:pPr>
-            <w:proofErr w:type="spellStart"/>
             <w:r>
               <w:t>ilmTila</w:t>
             </w:r>
-            <w:proofErr w:type="spellEnd"/>
           </w:p>
         </w:tc>
         <w:tc>
@@ -459,13 +434,8 @@
             <w:pPr>
               <w:spacing w:before="120" w:after="120"/>
             </w:pPr>
-            <w:proofErr w:type="spellStart"/>
-            <w:r>
-              <w:t>varchar</w:t>
-            </w:r>
-            <w:proofErr w:type="spellEnd"/>
-            <w:r>
-              <w:t>(20)</w:t>
+            <w:r>
+              <w:t>varchar(20)</w:t>
             </w:r>
           </w:p>
         </w:tc>
@@ -539,13 +509,8 @@
             <w:pPr>
               <w:spacing w:before="120" w:after="120"/>
             </w:pPr>
-            <w:proofErr w:type="spellStart"/>
-            <w:r>
-              <w:t>decimal</w:t>
-            </w:r>
-            <w:proofErr w:type="spellEnd"/>
-            <w:r>
-              <w:t>(10,0)</w:t>
+            <w:r>
+              <w:t>decimal(10,0)</w:t>
             </w:r>
           </w:p>
         </w:tc>
@@ -619,13 +584,8 @@
             <w:pPr>
               <w:spacing w:before="120" w:after="120"/>
             </w:pPr>
-            <w:proofErr w:type="spellStart"/>
-            <w:r>
-              <w:t>varchar</w:t>
-            </w:r>
-            <w:proofErr w:type="spellEnd"/>
-            <w:r>
-              <w:t>(25)</w:t>
+            <w:r>
+              <w:t>varchar(25)</w:t>
             </w:r>
           </w:p>
         </w:tc>
@@ -699,13 +659,8 @@
             <w:pPr>
               <w:spacing w:before="120" w:after="120"/>
             </w:pPr>
-            <w:proofErr w:type="spellStart"/>
-            <w:r>
-              <w:t>varchar</w:t>
-            </w:r>
-            <w:proofErr w:type="spellEnd"/>
-            <w:r>
-              <w:t>(25)</w:t>
+            <w:r>
+              <w:t>varchar(25)</w:t>
             </w:r>
           </w:p>
         </w:tc>
@@ -779,13 +734,8 @@
             <w:pPr>
               <w:spacing w:before="120" w:after="120"/>
             </w:pPr>
-            <w:proofErr w:type="spellStart"/>
-            <w:r>
-              <w:t>varchar</w:t>
-            </w:r>
-            <w:proofErr w:type="spellEnd"/>
-            <w:r>
-              <w:t>(25)</w:t>
+            <w:r>
+              <w:t>varchar(25)</w:t>
             </w:r>
           </w:p>
         </w:tc>
@@ -840,11 +790,9 @@
             <w:pPr>
               <w:spacing w:before="120" w:after="120"/>
             </w:pPr>
-            <w:proofErr w:type="spellStart"/>
             <w:r>
               <w:t>rengas_koko</w:t>
             </w:r>
-            <w:proofErr w:type="spellEnd"/>
           </w:p>
         </w:tc>
         <w:tc>
@@ -861,13 +809,8 @@
             <w:pPr>
               <w:spacing w:before="120" w:after="120"/>
             </w:pPr>
-            <w:proofErr w:type="spellStart"/>
-            <w:r>
-              <w:t>int</w:t>
-            </w:r>
-            <w:proofErr w:type="spellEnd"/>
-            <w:r>
-              <w:t>(11)</w:t>
+            <w:r>
+              <w:t>int(11)</w:t>
             </w:r>
           </w:p>
         </w:tc>
@@ -922,11 +865,9 @@
             <w:pPr>
               <w:spacing w:before="120" w:after="120"/>
             </w:pPr>
-            <w:proofErr w:type="spellStart"/>
             <w:r>
               <w:t>runko_koko</w:t>
             </w:r>
-            <w:proofErr w:type="spellEnd"/>
           </w:p>
         </w:tc>
         <w:tc>
@@ -943,13 +884,8 @@
             <w:pPr>
               <w:spacing w:before="120" w:after="120"/>
             </w:pPr>
-            <w:proofErr w:type="spellStart"/>
-            <w:r>
-              <w:t>varchar</w:t>
-            </w:r>
-            <w:proofErr w:type="spellEnd"/>
-            <w:r>
-              <w:t>(8)</w:t>
+            <w:r>
+              <w:t>varchar(8)</w:t>
             </w:r>
           </w:p>
         </w:tc>
@@ -1023,13 +959,8 @@
             <w:pPr>
               <w:spacing w:before="120" w:after="120"/>
             </w:pPr>
-            <w:proofErr w:type="spellStart"/>
-            <w:r>
-              <w:t>varchar</w:t>
-            </w:r>
-            <w:proofErr w:type="spellEnd"/>
-            <w:r>
-              <w:t>(25)</w:t>
+            <w:r>
+              <w:t>varchar(25)</w:t>
             </w:r>
           </w:p>
         </w:tc>
@@ -1103,13 +1034,8 @@
             <w:pPr>
               <w:spacing w:before="120" w:after="120"/>
             </w:pPr>
-            <w:proofErr w:type="spellStart"/>
-            <w:r>
-              <w:t>varchar</w:t>
-            </w:r>
-            <w:proofErr w:type="spellEnd"/>
-            <w:r>
-              <w:t>(25)</w:t>
+            <w:r>
+              <w:t>varchar(25)</w:t>
             </w:r>
           </w:p>
         </w:tc>
@@ -1184,13 +1110,8 @@
             <w:pPr>
               <w:spacing w:before="120" w:after="120"/>
             </w:pPr>
-            <w:proofErr w:type="spellStart"/>
-            <w:r>
-              <w:t>varchar</w:t>
-            </w:r>
-            <w:proofErr w:type="spellEnd"/>
-            <w:r>
-              <w:t>(2000)</w:t>
+            <w:r>
+              <w:t>varchar(2000)</w:t>
             </w:r>
           </w:p>
         </w:tc>
@@ -1231,13 +1152,9 @@
             <w:pPr>
               <w:spacing w:before="120" w:after="120"/>
             </w:pPr>
-            <w:proofErr w:type="spellStart"/>
             <w:r>
               <w:t>kayttaja</w:t>
             </w:r>
-            <w:bookmarkStart w:id="0" w:name="_GoBack"/>
-            <w:bookmarkEnd w:id="0"/>
-            <w:proofErr w:type="spellEnd"/>
           </w:p>
         </w:tc>
         <w:tc>
@@ -1254,11 +1171,9 @@
             <w:pPr>
               <w:spacing w:before="120" w:after="120"/>
             </w:pPr>
-            <w:proofErr w:type="spellStart"/>
             <w:r>
               <w:t>username</w:t>
             </w:r>
-            <w:proofErr w:type="spellEnd"/>
           </w:p>
         </w:tc>
         <w:tc>
@@ -1275,13 +1190,8 @@
             <w:pPr>
               <w:spacing w:before="120" w:after="120"/>
             </w:pPr>
-            <w:proofErr w:type="spellStart"/>
-            <w:r>
-              <w:t>varchar</w:t>
-            </w:r>
-            <w:proofErr w:type="spellEnd"/>
-            <w:r>
-              <w:t>(25), perusavain</w:t>
+            <w:r>
+              <w:t>varchar(25), perusavain</w:t>
             </w:r>
           </w:p>
         </w:tc>
@@ -1337,11 +1247,9 @@
             <w:pPr>
               <w:spacing w:before="120" w:after="120"/>
             </w:pPr>
-            <w:proofErr w:type="spellStart"/>
             <w:r>
               <w:t>password</w:t>
             </w:r>
-            <w:proofErr w:type="spellEnd"/>
           </w:p>
         </w:tc>
         <w:tc>
@@ -1358,13 +1266,8 @@
             <w:pPr>
               <w:spacing w:before="120" w:after="120"/>
             </w:pPr>
-            <w:proofErr w:type="spellStart"/>
-            <w:r>
-              <w:t>varchar</w:t>
-            </w:r>
-            <w:proofErr w:type="spellEnd"/>
-            <w:r>
-              <w:t>(32)</w:t>
+            <w:r>
+              <w:t>varchar(32)</w:t>
             </w:r>
           </w:p>
         </w:tc>
@@ -1420,11 +1323,9 @@
             <w:pPr>
               <w:spacing w:before="120" w:after="120"/>
             </w:pPr>
-            <w:proofErr w:type="spellStart"/>
             <w:r>
               <w:t>sposti</w:t>
             </w:r>
-            <w:proofErr w:type="spellEnd"/>
           </w:p>
         </w:tc>
         <w:tc>
@@ -1441,13 +1342,8 @@
             <w:pPr>
               <w:spacing w:before="120" w:after="120"/>
             </w:pPr>
-            <w:proofErr w:type="spellStart"/>
-            <w:r>
-              <w:t>varchar</w:t>
-            </w:r>
-            <w:proofErr w:type="spellEnd"/>
-            <w:r>
-              <w:t>(50)</w:t>
+            <w:r>
+              <w:t>varchar(50)</w:t>
             </w:r>
           </w:p>
         </w:tc>
@@ -1503,14 +1399,12 @@
             <w:pPr>
               <w:spacing w:before="120" w:after="120"/>
             </w:pPr>
-            <w:proofErr w:type="spellStart"/>
             <w:r>
               <w:t>puh</w:t>
             </w:r>
             <w:r>
               <w:t>nro</w:t>
             </w:r>
-            <w:proofErr w:type="spellEnd"/>
           </w:p>
         </w:tc>
         <w:tc>
@@ -1527,13 +1421,8 @@
             <w:pPr>
               <w:spacing w:before="120" w:after="120"/>
             </w:pPr>
-            <w:proofErr w:type="spellStart"/>
-            <w:r>
-              <w:t>varchar</w:t>
-            </w:r>
-            <w:proofErr w:type="spellEnd"/>
-            <w:r>
-              <w:t>(10)</w:t>
+            <w:r>
+              <w:t>varchar(10)</w:t>
             </w:r>
           </w:p>
         </w:tc>
@@ -1608,11 +1497,9 @@
             <w:pPr>
               <w:spacing w:before="120" w:after="120"/>
             </w:pPr>
-            <w:proofErr w:type="spellStart"/>
             <w:r>
               <w:t>timestamp</w:t>
             </w:r>
-            <w:proofErr w:type="spellEnd"/>
           </w:p>
         </w:tc>
         <w:tc>
@@ -1667,11 +1554,9 @@
             <w:pPr>
               <w:spacing w:before="120" w:after="120"/>
             </w:pPr>
-            <w:proofErr w:type="spellStart"/>
             <w:r>
               <w:t>viimkirjautunut</w:t>
             </w:r>
-            <w:proofErr w:type="spellEnd"/>
           </w:p>
         </w:tc>
         <w:tc>
@@ -1688,11 +1573,9 @@
             <w:pPr>
               <w:spacing w:before="120" w:after="120"/>
             </w:pPr>
-            <w:proofErr w:type="spellStart"/>
             <w:r>
               <w:t>timestamp</w:t>
             </w:r>
-            <w:proofErr w:type="spellEnd"/>
           </w:p>
         </w:tc>
         <w:tc>
@@ -1709,13 +1592,8 @@
               <w:spacing w:before="120" w:after="120"/>
             </w:pPr>
             <w:r>
-              <w:t xml:space="preserve">Milloin on viimeksi </w:t>
-            </w:r>
-            <w:proofErr w:type="spellStart"/>
-            <w:r>
-              <w:t>kirjaudututtu</w:t>
-            </w:r>
-            <w:proofErr w:type="spellEnd"/>
+              <w:t>Milloin on viimeksi kirjaudututtu</w:t>
+            </w:r>
           </w:p>
         </w:tc>
       </w:tr>
@@ -1738,13 +1616,14 @@
     <w:p/>
     <w:p>
       <w:r>
-        <w:t>GET /</w:t>
-      </w:r>
-      <w:proofErr w:type="spellStart"/>
-      <w:r>
-        <w:t>kayttaja</w:t>
-      </w:r>
-      <w:proofErr w:type="spellEnd"/>
+        <w:t xml:space="preserve">GET </w:t>
+      </w:r>
+      <w:r>
+        <w:t>/api</w:t>
+      </w:r>
+      <w:r>
+        <w:t>/kayttaja</w:t>
+      </w:r>
     </w:p>
     <w:p>
       <w:r>
@@ -1754,166 +1633,97 @@
     </w:p>
     <w:p>
       <w:r>
-        <w:t>GET /</w:t>
-      </w:r>
-      <w:proofErr w:type="spellStart"/>
-      <w:r>
-        <w:t>kayttaja</w:t>
-      </w:r>
-      <w:proofErr w:type="spellEnd"/>
-      <w:proofErr w:type="gramStart"/>
+        <w:t xml:space="preserve">GET </w:t>
+      </w:r>
+      <w:r>
+        <w:t>/api</w:t>
+      </w:r>
+      <w:r>
+        <w:t xml:space="preserve"> </w:t>
+      </w:r>
+      <w:r>
+        <w:t>/kayttaja/:käyttäjätunnus</w:t>
+      </w:r>
+    </w:p>
+    <w:p>
+      <w:r>
+        <w:t>- hakee kannasta yksittäisen käyttäjän tiedot</w:t>
+      </w:r>
+    </w:p>
+    <w:p/>
+    <w:p>
+      <w:r>
+        <w:t xml:space="preserve">POST </w:t>
+      </w:r>
+      <w:r>
+        <w:t>/api</w:t>
+      </w:r>
+      <w:r>
+        <w:t xml:space="preserve"> </w:t>
+      </w:r>
+      <w:r>
+        <w:t>/kayttaja</w:t>
+      </w:r>
+    </w:p>
+    <w:p>
+      <w:r>
+        <w:t>- lisää käyttäjän tietokantaan. Edellyttää query -kentät: username, password, sposti, puhnro</w:t>
+      </w:r>
+    </w:p>
+    <w:p/>
+    <w:p>
+      <w:r>
+        <w:t xml:space="preserve">PUT </w:t>
+      </w:r>
+      <w:r>
+        <w:t>/api</w:t>
+      </w:r>
+      <w:r>
+        <w:t xml:space="preserve"> </w:t>
+      </w:r>
+      <w:r>
+        <w:t>/kayttaja/:käyttäjätunnus</w:t>
+      </w:r>
+    </w:p>
+    <w:p>
+      <w:r>
+        <w:t>- päivittää käyttäjän sähköposti- ja puhelinnumerotiedot. Vaaditut query -kentät: sposti ja puhnro</w:t>
+      </w:r>
+    </w:p>
+    <w:p/>
+    <w:p>
+      <w:r>
+        <w:t xml:space="preserve">PUT </w:t>
+      </w:r>
+      <w:r>
+        <w:t>/api</w:t>
+      </w:r>
+      <w:r>
+        <w:t xml:space="preserve"> </w:t>
+      </w:r>
+      <w:r>
+        <w:t>/kayttaja/:käyttäjätunnus/salasana</w:t>
+      </w:r>
+    </w:p>
+    <w:p>
+      <w:r>
+        <w:t>- päivittää käyttäjän salasanan. Vaatii query -kentän password</w:t>
+      </w:r>
+    </w:p>
+    <w:p/>
+    <w:p>
+      <w:r>
+        <w:t xml:space="preserve">DELETE </w:t>
+      </w:r>
+      <w:r>
+        <w:t>/api</w:t>
+      </w:r>
+      <w:r>
+        <w:t xml:space="preserve"> </w:t>
+      </w:r>
       <w:r>
         <w:t>/:käyttäjätunnus</w:t>
       </w:r>
-      <w:proofErr w:type="gramEnd"/>
-    </w:p>
-    <w:p>
-      <w:r>
-        <w:t>- hakee kannasta yksittäisen käyttäjän tiedot</w:t>
-      </w:r>
-    </w:p>
-    <w:p/>
-    <w:p>
-      <w:r>
-        <w:t>POST /</w:t>
-      </w:r>
-      <w:proofErr w:type="spellStart"/>
-      <w:r>
-        <w:t>kayttaja</w:t>
-      </w:r>
-      <w:proofErr w:type="spellEnd"/>
-    </w:p>
-    <w:p>
-      <w:r>
-        <w:t xml:space="preserve">- lisää käyttäjän tietokantaan. Edellyttää </w:t>
-      </w:r>
-      <w:proofErr w:type="spellStart"/>
-      <w:r>
-        <w:t>query</w:t>
-      </w:r>
-      <w:proofErr w:type="spellEnd"/>
-      <w:r>
-        <w:t xml:space="preserve"> -kentät: </w:t>
-      </w:r>
-      <w:proofErr w:type="spellStart"/>
-      <w:r>
-        <w:t>username</w:t>
-      </w:r>
-      <w:proofErr w:type="spellEnd"/>
-      <w:r>
-        <w:t xml:space="preserve">, </w:t>
-      </w:r>
-      <w:proofErr w:type="spellStart"/>
-      <w:r>
-        <w:t>password</w:t>
-      </w:r>
-      <w:proofErr w:type="spellEnd"/>
-      <w:r>
-        <w:t xml:space="preserve">, </w:t>
-      </w:r>
-      <w:proofErr w:type="spellStart"/>
-      <w:r>
-        <w:t>sposti</w:t>
-      </w:r>
-      <w:proofErr w:type="spellEnd"/>
-      <w:r>
-        <w:t xml:space="preserve">, </w:t>
-      </w:r>
-      <w:proofErr w:type="spellStart"/>
-      <w:r>
-        <w:t>puhnro</w:t>
-      </w:r>
-      <w:proofErr w:type="spellEnd"/>
-    </w:p>
-    <w:p/>
-    <w:p>
-      <w:r>
-        <w:t>PUT /</w:t>
-      </w:r>
-      <w:proofErr w:type="spellStart"/>
-      <w:r>
-        <w:t>kayttaja</w:t>
-      </w:r>
-      <w:proofErr w:type="spellEnd"/>
-      <w:proofErr w:type="gramStart"/>
-      <w:r>
-        <w:t>/:käyttäjätunnus</w:t>
-      </w:r>
-      <w:proofErr w:type="gramEnd"/>
-    </w:p>
-    <w:p>
-      <w:r>
-        <w:t xml:space="preserve">- päivittää käyttäjän sähköposti- ja puhelinnumerotiedot. Vaaditut </w:t>
-      </w:r>
-      <w:proofErr w:type="spellStart"/>
-      <w:r>
-        <w:t>query</w:t>
-      </w:r>
-      <w:proofErr w:type="spellEnd"/>
-      <w:r>
-        <w:t xml:space="preserve"> -kentät: </w:t>
-      </w:r>
-      <w:proofErr w:type="spellStart"/>
-      <w:r>
-        <w:t>sposti</w:t>
-      </w:r>
-      <w:proofErr w:type="spellEnd"/>
-      <w:r>
-        <w:t xml:space="preserve"> ja </w:t>
-      </w:r>
-      <w:proofErr w:type="spellStart"/>
-      <w:r>
-        <w:t>puhnro</w:t>
-      </w:r>
-      <w:proofErr w:type="spellEnd"/>
-    </w:p>
-    <w:p/>
-    <w:p>
-      <w:r>
-        <w:t>PUT /</w:t>
-      </w:r>
-      <w:proofErr w:type="spellStart"/>
-      <w:r>
-        <w:t>kayttaja</w:t>
-      </w:r>
-      <w:proofErr w:type="spellEnd"/>
-      <w:proofErr w:type="gramStart"/>
-      <w:r>
-        <w:t>/:käyttäjätunnus</w:t>
-      </w:r>
-      <w:proofErr w:type="gramEnd"/>
-      <w:r>
-        <w:t>/salasana</w:t>
-      </w:r>
-    </w:p>
-    <w:p>
-      <w:r>
-        <w:t xml:space="preserve">- päivittää käyttäjän salasanan. Vaatii </w:t>
-      </w:r>
-      <w:proofErr w:type="spellStart"/>
-      <w:r>
-        <w:t>query</w:t>
-      </w:r>
-      <w:proofErr w:type="spellEnd"/>
-      <w:r>
-        <w:t xml:space="preserve"> -kentän </w:t>
-      </w:r>
-      <w:proofErr w:type="spellStart"/>
-      <w:r>
-        <w:t>password</w:t>
-      </w:r>
-      <w:proofErr w:type="spellEnd"/>
-    </w:p>
-    <w:p/>
-    <w:p>
-      <w:r>
-        <w:t xml:space="preserve">DELETE </w:t>
-      </w:r>
-      <w:proofErr w:type="gramStart"/>
-      <w:r>
-        <w:t>/:käyttäjätunnus</w:t>
-      </w:r>
-      <w:proofErr w:type="gramEnd"/>
     </w:p>
     <w:p>
       <w:r>
@@ -1937,7 +1747,16 @@
     <w:p/>
     <w:p>
       <w:r>
-        <w:t>POST /ilmoitukset</w:t>
+        <w:t xml:space="preserve">POST </w:t>
+      </w:r>
+      <w:r>
+        <w:t>/api</w:t>
+      </w:r>
+      <w:r>
+        <w:t xml:space="preserve"> </w:t>
+      </w:r>
+      <w:r>
+        <w:t>/ilmoitukset</w:t>
       </w:r>
     </w:p>
     <w:p>
@@ -1947,45 +1766,22 @@
     </w:p>
     <w:p>
       <w:r>
-        <w:t xml:space="preserve">- Tarvittavat </w:t>
-      </w:r>
-      <w:proofErr w:type="spellStart"/>
-      <w:r>
-        <w:t>query</w:t>
-      </w:r>
-      <w:proofErr w:type="spellEnd"/>
-      <w:r>
-        <w:t xml:space="preserve"> -kentät:</w:t>
-      </w:r>
-    </w:p>
-    <w:p>
-      <w:proofErr w:type="spellStart"/>
-      <w:r>
-        <w:t>ilmJattaja</w:t>
-      </w:r>
-      <w:proofErr w:type="spellEnd"/>
-      <w:r>
-        <w:t>,</w:t>
-      </w:r>
-    </w:p>
-    <w:p>
-      <w:proofErr w:type="spellStart"/>
-      <w:r>
-        <w:t>ilmJatetty</w:t>
-      </w:r>
-      <w:proofErr w:type="spellEnd"/>
-      <w:r>
-        <w:t>,</w:t>
-      </w:r>
-    </w:p>
-    <w:p>
-      <w:proofErr w:type="spellStart"/>
-      <w:r>
-        <w:t>ilmTila</w:t>
-      </w:r>
-      <w:proofErr w:type="spellEnd"/>
-      <w:r>
-        <w:t>,</w:t>
+        <w:t>- Tarvittavat query -kentät:</w:t>
+      </w:r>
+    </w:p>
+    <w:p>
+      <w:r>
+        <w:t>ilmJattaja,</w:t>
+      </w:r>
+    </w:p>
+    <w:p>
+      <w:r>
+        <w:t>ilmJatetty,</w:t>
+      </w:r>
+    </w:p>
+    <w:p>
+      <w:r>
+        <w:t>ilmTila,</w:t>
       </w:r>
     </w:p>
     <w:p>
@@ -2009,23 +1805,13 @@
       </w:r>
     </w:p>
     <w:p>
-      <w:proofErr w:type="spellStart"/>
-      <w:r>
-        <w:t>rengas_koko</w:t>
-      </w:r>
-      <w:proofErr w:type="spellEnd"/>
-      <w:r>
-        <w:t>,</w:t>
-      </w:r>
-    </w:p>
-    <w:p>
-      <w:proofErr w:type="spellStart"/>
-      <w:r>
-        <w:t>runko_koko</w:t>
-      </w:r>
-      <w:proofErr w:type="spellEnd"/>
-      <w:r>
-        <w:t>,</w:t>
+      <w:r>
+        <w:t>rengas_koko,</w:t>
+      </w:r>
+    </w:p>
+    <w:p>
+      <w:r>
+        <w:t>runko_koko,</w:t>
       </w:r>
     </w:p>
     <w:p>
@@ -2046,7 +1832,16 @@
     <w:p/>
     <w:p>
       <w:r>
-        <w:t>GET /ilmoitukset</w:t>
+        <w:t xml:space="preserve">GET </w:t>
+      </w:r>
+      <w:r>
+        <w:t>/api</w:t>
+      </w:r>
+      <w:r>
+        <w:t xml:space="preserve"> </w:t>
+      </w:r>
+      <w:r>
+        <w:t>/ilmoitukset</w:t>
       </w:r>
     </w:p>
     <w:p>
@@ -2057,42 +1852,55 @@
     <w:p/>
     <w:p>
       <w:r>
-        <w:t>GET /ilmoitukset/:id</w:t>
-      </w:r>
-    </w:p>
-    <w:p>
-      <w:r>
-        <w:t xml:space="preserve">- hakee ilmoituksen </w:t>
-      </w:r>
-      <w:proofErr w:type="spellStart"/>
-      <w:r>
-        <w:t>id:llä</w:t>
-      </w:r>
-      <w:proofErr w:type="spellEnd"/>
+        <w:t xml:space="preserve">GET </w:t>
+      </w:r>
+      <w:r>
+        <w:t>/api</w:t>
+      </w:r>
+      <w:r>
+        <w:t xml:space="preserve"> </w:t>
+      </w:r>
+      <w:r>
+        <w:t>/ilmoitukset/:id</w:t>
+      </w:r>
+    </w:p>
+    <w:p>
+      <w:r>
+        <w:t>- hakee ilmoituksen id:llä</w:t>
+      </w:r>
     </w:p>
     <w:p/>
     <w:p>
       <w:r>
-        <w:t>DELETE /ilmoitukset/:id</w:t>
-      </w:r>
-    </w:p>
-    <w:p>
-      <w:r>
-        <w:t xml:space="preserve">- poistaa </w:t>
-      </w:r>
-      <w:proofErr w:type="spellStart"/>
-      <w:r>
-        <w:t>id:llä</w:t>
-      </w:r>
-      <w:proofErr w:type="spellEnd"/>
-      <w:r>
-        <w:t xml:space="preserve"> olevan ilmoituksen</w:t>
+        <w:t xml:space="preserve">DELETE </w:t>
+      </w:r>
+      <w:r>
+        <w:t>/api</w:t>
+      </w:r>
+      <w:r>
+        <w:t xml:space="preserve"> </w:t>
+      </w:r>
+      <w:r>
+        <w:t>/ilmoitukset/:id</w:t>
+      </w:r>
+    </w:p>
+    <w:p>
+      <w:r>
+        <w:t>- poistaa id:llä olevan ilmoituksen</w:t>
       </w:r>
     </w:p>
     <w:p/>
     <w:p>
       <w:r>
-        <w:t>GET /ilmoitukset/haku ** kesken **</w:t>
+        <w:t xml:space="preserve">GET </w:t>
+      </w:r>
+      <w:r>
+        <w:t>/api</w:t>
+      </w:r>
+      <w:bookmarkStart w:id="0" w:name="_GoBack"/>
+      <w:bookmarkEnd w:id="0"/>
+      <w:r>
+        <w:t>/ilmoitukset/haku ** kesken **</w:t>
       </w:r>
     </w:p>
     <w:p>

</xml_diff>